<commit_message>
I'll be a little late (25 min) to class
</commit_message>
<xml_diff>
--- a/report.docx
+++ b/report.docx
@@ -94,7 +94,25 @@
           <w:sz w:val="36"/>
           <w:szCs w:val="36"/>
         </w:rPr>
-        <w:t>User Interfaces – Case Study</w:t>
+        <w:t xml:space="preserve">User Interfaces – </w:t>
+      </w:r>
+      <w:r>
+        <w:rPr>
+          <w:rFonts w:ascii="CMU Serif Roman" w:hAnsi="CMU Serif Roman"/>
+          <w:sz w:val="36"/>
+          <w:szCs w:val="36"/>
+        </w:rPr>
+        <w:t>c</w:t>
+      </w:r>
+      <w:bookmarkStart w:id="0" w:name="_GoBack"/>
+      <w:bookmarkEnd w:id="0"/>
+      <w:r>
+        <w:rPr>
+          <w:rFonts w:ascii="CMU Serif Roman" w:hAnsi="CMU Serif Roman"/>
+          <w:sz w:val="36"/>
+          <w:szCs w:val="36"/>
+        </w:rPr>
+        <w:t>Case Study</w:t>
       </w:r>
     </w:p>
     <w:p>
@@ -282,16 +300,8 @@
         <w:rPr>
           <w:rFonts w:ascii="CMU Serif Roman" w:hAnsi="CMU Serif Roman"/>
         </w:rPr>
-        <w:t xml:space="preserve">Robbie </w:t>
-      </w:r>
-      <w:proofErr w:type="spellStart"/>
-      <w:r>
-        <w:rPr>
-          <w:rFonts w:ascii="CMU Serif Roman" w:hAnsi="CMU Serif Roman"/>
-        </w:rPr>
-        <w:t>Daitzman</w:t>
-      </w:r>
-      <w:proofErr w:type="spellEnd"/>
+        <w:t>Robbie Daitzman</w:t>
+      </w:r>
     </w:p>
     <w:p>
       <w:pPr>
@@ -878,14 +888,12 @@
         </w:rPr>
         <w:t xml:space="preserve">Here one is able to get a synopsis of the film as well as various ratings and the published trailer.  Fandango also considers the idea that a user might find </w:t>
       </w:r>
-      <w:proofErr w:type="gramStart"/>
       <w:r>
         <w:rPr>
           <w:rFonts w:ascii="CMU Serif Roman" w:hAnsi="CMU Serif Roman"/>
         </w:rPr>
         <w:t>himself</w:t>
       </w:r>
-      <w:proofErr w:type="gramEnd"/>
       <w:r>
         <w:rPr>
           <w:rFonts w:ascii="CMU Serif Roman" w:hAnsi="CMU Serif Roman"/>
@@ -1150,8 +1158,6 @@
         </w:rPr>
         <w:t>Cons</w:t>
       </w:r>
-      <w:bookmarkStart w:id="0" w:name="_GoBack"/>
-      <w:bookmarkEnd w:id="0"/>
     </w:p>
     <w:p>
       <w:pPr>
@@ -1287,23 +1293,13 @@
           <w:szCs w:val="36"/>
         </w:rPr>
       </w:pPr>
-      <w:proofErr w:type="gramStart"/>
-      <w:r>
-        <w:rPr>
-          <w:rFonts w:ascii="CMU Serif Roman" w:hAnsi="CMU Serif Roman"/>
-          <w:sz w:val="36"/>
-          <w:szCs w:val="36"/>
-        </w:rPr>
-        <w:t>6 Documentation</w:t>
-      </w:r>
-      <w:proofErr w:type="gramEnd"/>
-      <w:r>
-        <w:rPr>
-          <w:rFonts w:ascii="CMU Serif Roman" w:hAnsi="CMU Serif Roman"/>
-          <w:sz w:val="36"/>
-          <w:szCs w:val="36"/>
-        </w:rPr>
-        <w:t xml:space="preserve"> and Explanation of Source Code</w:t>
+      <w:r>
+        <w:rPr>
+          <w:rFonts w:ascii="CMU Serif Roman" w:hAnsi="CMU Serif Roman"/>
+          <w:sz w:val="36"/>
+          <w:szCs w:val="36"/>
+        </w:rPr>
+        <w:t>6 Documentation and Explanation of Source Code</w:t>
       </w:r>
     </w:p>
     <w:sectPr>

</xml_diff>